<commit_message>
zaktualizowano punkt 6 - diagramy
</commit_message>
<xml_diff>
--- a/Dokumentacja/Dokumentacja projektowa/Dokumentacja projektowa.docx
+++ b/Dokumentacja/Dokumentacja projektowa/Dokumentacja projektowa.docx
@@ -2833,7 +2833,7 @@
                 <w:noProof/>
                 <w:webHidden/>
               </w:rPr>
-              <w:t>36</w:t>
+              <w:t>35</w:t>
             </w:r>
             <w:r>
               <w:rPr>
@@ -3113,7 +3113,7 @@
                 <w:noProof/>
                 <w:webHidden/>
               </w:rPr>
-              <w:t>37</w:t>
+              <w:t>36</w:t>
             </w:r>
             <w:r>
               <w:rPr>
@@ -3323,7 +3323,7 @@
                 <w:noProof/>
                 <w:webHidden/>
               </w:rPr>
-              <w:t>38</w:t>
+              <w:t>37</w:t>
             </w:r>
             <w:r>
               <w:rPr>
@@ -3393,7 +3393,7 @@
                 <w:noProof/>
                 <w:webHidden/>
               </w:rPr>
-              <w:t>38</w:t>
+              <w:t>37</w:t>
             </w:r>
             <w:r>
               <w:rPr>
@@ -31210,60 +31210,16 @@
       </w:r>
       <w:bookmarkEnd w:id="38"/>
     </w:p>
-    <w:p>
-      <w:r>
+    <w:p/>
+    <w:p>
+      <w:pPr>
+        <w:pStyle w:val="Nagwek2"/>
         <w:rPr>
           <w:noProof/>
         </w:rPr>
-        <w:drawing>
-          <wp:inline distT="0" distB="0" distL="0" distR="0" wp14:anchorId="1ED6E0B7" wp14:editId="4D797C91">
-            <wp:extent cx="5760720" cy="2797810"/>
-            <wp:effectExtent l="0" t="0" r="0" b="2540"/>
-            <wp:docPr id="1" name="Obraz 1"/>
-            <wp:cNvGraphicFramePr>
-              <a:graphicFrameLocks xmlns:a="http://schemas.openxmlformats.org/drawingml/2006/main" noChangeAspect="1"/>
-            </wp:cNvGraphicFramePr>
-            <a:graphic xmlns:a="http://schemas.openxmlformats.org/drawingml/2006/main">
-              <a:graphicData uri="http://schemas.openxmlformats.org/drawingml/2006/picture">
-                <pic:pic xmlns:pic="http://schemas.openxmlformats.org/drawingml/2006/picture">
-                  <pic:nvPicPr>
-                    <pic:cNvPr id="1" name=""/>
-                    <pic:cNvPicPr/>
-                  </pic:nvPicPr>
-                  <pic:blipFill>
-                    <a:blip r:embed="rId8"/>
-                    <a:stretch>
-                      <a:fillRect/>
-                    </a:stretch>
-                  </pic:blipFill>
-                  <pic:spPr>
-                    <a:xfrm>
-                      <a:off x="0" y="0"/>
-                      <a:ext cx="5760720" cy="2797810"/>
-                    </a:xfrm>
-                    <a:prstGeom prst="rect">
-                      <a:avLst/>
-                    </a:prstGeom>
-                  </pic:spPr>
-                </pic:pic>
-              </a:graphicData>
-            </a:graphic>
-          </wp:inline>
-        </w:drawing>
-      </w:r>
-    </w:p>
-    <w:p/>
-    <w:p/>
-    <w:p>
-      <w:pPr>
-        <w:pStyle w:val="Nagwek2"/>
-        <w:rPr>
-          <w:noProof/>
-        </w:rPr>
       </w:pPr>
       <w:bookmarkStart w:id="39" w:name="_Toc125538588"/>
       <w:r>
-        <w:lastRenderedPageBreak/>
         <w:t>6.1. Aktualizacja listy uczniów</w:t>
       </w:r>
       <w:bookmarkEnd w:id="39"/>
@@ -31291,7 +31247,7 @@
                     </pic:cNvPicPr>
                   </pic:nvPicPr>
                   <pic:blipFill>
-                    <a:blip r:embed="rId9">
+                    <a:blip r:embed="rId8">
                       <a:extLst>
                         <a:ext uri="{28A0092B-C50C-407E-A947-70E740481C1C}">
                           <a14:useLocalDpi xmlns:a14="http://schemas.microsoft.com/office/drawing/2010/main" val="0"/>
@@ -31330,6 +31286,7 @@
       </w:pPr>
       <w:bookmarkStart w:id="40" w:name="_Toc125538589"/>
       <w:r>
+        <w:lastRenderedPageBreak/>
         <w:t>6.2. Dodanie badania</w:t>
       </w:r>
       <w:bookmarkEnd w:id="40"/>
@@ -31357,7 +31314,7 @@
                     </pic:cNvPicPr>
                   </pic:nvPicPr>
                   <pic:blipFill>
-                    <a:blip r:embed="rId10">
+                    <a:blip r:embed="rId9">
                       <a:extLst>
                         <a:ext uri="{28A0092B-C50C-407E-A947-70E740481C1C}">
                           <a14:useLocalDpi xmlns:a14="http://schemas.microsoft.com/office/drawing/2010/main" val="0"/>
@@ -31422,7 +31379,7 @@
                     </pic:cNvPicPr>
                   </pic:nvPicPr>
                   <pic:blipFill>
-                    <a:blip r:embed="rId11">
+                    <a:blip r:embed="rId10">
                       <a:extLst>
                         <a:ext uri="{28A0092B-C50C-407E-A947-70E740481C1C}">
                           <a14:useLocalDpi xmlns:a14="http://schemas.microsoft.com/office/drawing/2010/main" val="0"/>
@@ -31487,7 +31444,7 @@
                     </pic:cNvPicPr>
                   </pic:nvPicPr>
                   <pic:blipFill>
-                    <a:blip r:embed="rId12">
+                    <a:blip r:embed="rId11">
                       <a:extLst>
                         <a:ext uri="{28A0092B-C50C-407E-A947-70E740481C1C}">
                           <a14:useLocalDpi xmlns:a14="http://schemas.microsoft.com/office/drawing/2010/main" val="0"/>
@@ -31525,7 +31482,6 @@
       </w:pPr>
       <w:bookmarkStart w:id="43" w:name="_Toc125538592"/>
       <w:r>
-        <w:lastRenderedPageBreak/>
         <w:t>6.5. Edycja kont pielęgniarek</w:t>
       </w:r>
       <w:bookmarkEnd w:id="43"/>
@@ -31553,7 +31509,7 @@
                     </pic:cNvPicPr>
                   </pic:nvPicPr>
                   <pic:blipFill>
-                    <a:blip r:embed="rId13">
+                    <a:blip r:embed="rId12">
                       <a:extLst>
                         <a:ext uri="{28A0092B-C50C-407E-A947-70E740481C1C}">
                           <a14:useLocalDpi xmlns:a14="http://schemas.microsoft.com/office/drawing/2010/main" val="0"/>
@@ -31591,6 +31547,7 @@
       </w:pPr>
       <w:bookmarkStart w:id="44" w:name="_Toc125538593"/>
       <w:r>
+        <w:lastRenderedPageBreak/>
         <w:t>6.6. Logowanie</w:t>
       </w:r>
       <w:bookmarkEnd w:id="44"/>
@@ -31618,7 +31575,7 @@
                     </pic:cNvPicPr>
                   </pic:nvPicPr>
                   <pic:blipFill>
-                    <a:blip r:embed="rId14">
+                    <a:blip r:embed="rId13">
                       <a:extLst>
                         <a:ext uri="{28A0092B-C50C-407E-A947-70E740481C1C}">
                           <a14:useLocalDpi xmlns:a14="http://schemas.microsoft.com/office/drawing/2010/main" val="0"/>
@@ -31683,7 +31640,7 @@
                     </pic:cNvPicPr>
                   </pic:nvPicPr>
                   <pic:blipFill>
-                    <a:blip r:embed="rId15">
+                    <a:blip r:embed="rId14">
                       <a:extLst>
                         <a:ext uri="{28A0092B-C50C-407E-A947-70E740481C1C}">
                           <a14:useLocalDpi xmlns:a14="http://schemas.microsoft.com/office/drawing/2010/main" val="0"/>
@@ -31721,7 +31678,6 @@
       </w:pPr>
       <w:bookmarkStart w:id="46" w:name="_Toc125538595"/>
       <w:r>
-        <w:lastRenderedPageBreak/>
         <w:t>6.8. Tworzenie dokumentów PDF</w:t>
       </w:r>
       <w:bookmarkEnd w:id="46"/>
@@ -31749,7 +31705,7 @@
                     </pic:cNvPicPr>
                   </pic:nvPicPr>
                   <pic:blipFill>
-                    <a:blip r:embed="rId16">
+                    <a:blip r:embed="rId15">
                       <a:extLst>
                         <a:ext uri="{28A0092B-C50C-407E-A947-70E740481C1C}">
                           <a14:useLocalDpi xmlns:a14="http://schemas.microsoft.com/office/drawing/2010/main" val="0"/>
@@ -31814,7 +31770,7 @@
                     </pic:cNvPicPr>
                   </pic:nvPicPr>
                   <pic:blipFill>
-                    <a:blip r:embed="rId17">
+                    <a:blip r:embed="rId16">
                       <a:extLst>
                         <a:ext uri="{28A0092B-C50C-407E-A947-70E740481C1C}">
                           <a14:useLocalDpi xmlns:a14="http://schemas.microsoft.com/office/drawing/2010/main" val="0"/>
@@ -31852,6 +31808,7 @@
       </w:pPr>
       <w:bookmarkStart w:id="48" w:name="_Toc125538597"/>
       <w:r>
+        <w:lastRenderedPageBreak/>
         <w:t>6.10. Usuwanie wydarzenia w terminarzu</w:t>
       </w:r>
       <w:bookmarkEnd w:id="48"/>
@@ -31879,7 +31836,7 @@
                     </pic:cNvPicPr>
                   </pic:nvPicPr>
                   <pic:blipFill>
-                    <a:blip r:embed="rId18">
+                    <a:blip r:embed="rId17">
                       <a:extLst>
                         <a:ext uri="{28A0092B-C50C-407E-A947-70E740481C1C}">
                           <a14:useLocalDpi xmlns:a14="http://schemas.microsoft.com/office/drawing/2010/main" val="0"/>
@@ -31944,7 +31901,7 @@
                     </pic:cNvPicPr>
                   </pic:nvPicPr>
                   <pic:blipFill>
-                    <a:blip r:embed="rId19">
+                    <a:blip r:embed="rId18">
                       <a:extLst>
                         <a:ext uri="{28A0092B-C50C-407E-A947-70E740481C1C}">
                           <a14:useLocalDpi xmlns:a14="http://schemas.microsoft.com/office/drawing/2010/main" val="0"/>
@@ -31979,6 +31936,14 @@
     <w:p/>
     <w:p/>
     <w:p/>
+    <w:p/>
+    <w:p/>
+    <w:p/>
+    <w:p/>
+    <w:p/>
+    <w:p/>
+    <w:p/>
+    <w:p/>
     <w:p>
       <w:pPr>
         <w:pStyle w:val="Nagwek1"/>
@@ -32031,7 +31996,7 @@
                     </pic:cNvPicPr>
                   </pic:nvPicPr>
                   <pic:blipFill>
-                    <a:blip r:embed="rId20">
+                    <a:blip r:embed="rId19">
                       <a:extLst>
                         <a:ext uri="{28A0092B-C50C-407E-A947-70E740481C1C}">
                           <a14:useLocalDpi xmlns:a14="http://schemas.microsoft.com/office/drawing/2010/main" val="0"/>
@@ -32099,7 +32064,7 @@
                     </pic:cNvPicPr>
                   </pic:nvPicPr>
                   <pic:blipFill>
-                    <a:blip r:embed="rId21">
+                    <a:blip r:embed="rId20">
                       <a:extLst>
                         <a:ext uri="{28A0092B-C50C-407E-A947-70E740481C1C}">
                           <a14:useLocalDpi xmlns:a14="http://schemas.microsoft.com/office/drawing/2010/main" val="0"/>
@@ -32166,7 +32131,7 @@
                     </pic:cNvPicPr>
                   </pic:nvPicPr>
                   <pic:blipFill>
-                    <a:blip r:embed="rId22">
+                    <a:blip r:embed="rId21">
                       <a:extLst>
                         <a:ext uri="{28A0092B-C50C-407E-A947-70E740481C1C}">
                           <a14:useLocalDpi xmlns:a14="http://schemas.microsoft.com/office/drawing/2010/main" val="0"/>
@@ -32231,7 +32196,7 @@
                     </pic:cNvPicPr>
                   </pic:nvPicPr>
                   <pic:blipFill>
-                    <a:blip r:embed="rId23" cstate="print">
+                    <a:blip r:embed="rId22" cstate="print">
                       <a:extLst>
                         <a:ext uri="{28A0092B-C50C-407E-A947-70E740481C1C}">
                           <a14:useLocalDpi xmlns:a14="http://schemas.microsoft.com/office/drawing/2010/main" val="0"/>
@@ -32331,7 +32296,7 @@
                     </pic:cNvPicPr>
                   </pic:nvPicPr>
                   <pic:blipFill>
-                    <a:blip r:embed="rId24">
+                    <a:blip r:embed="rId23">
                       <a:extLst>
                         <a:ext uri="{28A0092B-C50C-407E-A947-70E740481C1C}">
                           <a14:useLocalDpi xmlns:a14="http://schemas.microsoft.com/office/drawing/2010/main" val="0"/>
@@ -32400,7 +32365,7 @@
                     </pic:cNvPicPr>
                   </pic:nvPicPr>
                   <pic:blipFill>
-                    <a:blip r:embed="rId25">
+                    <a:blip r:embed="rId24">
                       <a:extLst>
                         <a:ext uri="{28A0092B-C50C-407E-A947-70E740481C1C}">
                           <a14:useLocalDpi xmlns:a14="http://schemas.microsoft.com/office/drawing/2010/main" val="0"/>
@@ -32433,7 +32398,7 @@
       </w:r>
     </w:p>
     <w:sectPr>
-      <w:footerReference w:type="default" r:id="rId26"/>
+      <w:footerReference w:type="default" r:id="rId25"/>
       <w:pgSz w:w="11906" w:h="16838"/>
       <w:pgMar w:top="1417" w:right="1417" w:bottom="1417" w:left="1417" w:header="708" w:footer="708" w:gutter="0"/>
       <w:cols w:space="708"/>

</xml_diff>